<commit_message>
Nuevo DDL para programacion
</commit_message>
<xml_diff>
--- a/Documentacion/Taller/Detalle del UPS/Detalle del UPS.docx
+++ b/Documentacion/Taller/Detalle del UPS/Detalle del UPS.docx
@@ -1,6 +1,6 @@
 
 <file path=word/document.xml><?xml version="1.0" encoding="utf-8"?>
-<w:document xmlns:wpc="http://schemas.microsoft.com/office/word/2010/wordprocessingCanvas" xmlns:cx="http://schemas.microsoft.com/office/drawing/2014/chartex" xmlns:mc="http://schemas.openxmlformats.org/markup-compatibility/2006" xmlns:o="urn:schemas-microsoft-com:office:office" xmlns:r="http://schemas.openxmlformats.org/officeDocument/2006/relationships" xmlns:m="http://schemas.openxmlformats.org/officeDocument/2006/math" xmlns:v="urn:schemas-microsoft-com:vml" xmlns:wp14="http://schemas.microsoft.com/office/word/2010/wordprocessingDrawing" xmlns:wp="http://schemas.openxmlformats.org/drawingml/2006/wordprocessingDrawing" xmlns:w10="urn:schemas-microsoft-com:office:word" xmlns:w="http://schemas.openxmlformats.org/wordprocessingml/2006/main" xmlns:w14="http://schemas.microsoft.com/office/word/2010/wordml" xmlns:w15="http://schemas.microsoft.com/office/word/2012/wordml" xmlns:w16se="http://schemas.microsoft.com/office/word/2015/wordml/symex" xmlns:wpg="http://schemas.microsoft.com/office/word/2010/wordprocessingGroup" xmlns:wpi="http://schemas.microsoft.com/office/word/2010/wordprocessingInk" xmlns:wne="http://schemas.microsoft.com/office/word/2006/wordml" xmlns:wps="http://schemas.microsoft.com/office/word/2010/wordprocessingShape" mc:Ignorable="w14 w15 w16se wp14">
+<w:document xmlns:wpc="http://schemas.microsoft.com/office/word/2010/wordprocessingCanvas" xmlns:cx="http://schemas.microsoft.com/office/drawing/2014/chartex" xmlns:cx1="http://schemas.microsoft.com/office/drawing/2015/9/8/chartex" xmlns:cx2="http://schemas.microsoft.com/office/drawing/2015/10/21/chartex" xmlns:cx3="http://schemas.microsoft.com/office/drawing/2016/5/9/chartex" xmlns:cx4="http://schemas.microsoft.com/office/drawing/2016/5/10/chartex" xmlns:cx5="http://schemas.microsoft.com/office/drawing/2016/5/11/chartex" xmlns:cx6="http://schemas.microsoft.com/office/drawing/2016/5/12/chartex" xmlns:cx7="http://schemas.microsoft.com/office/drawing/2016/5/13/chartex" xmlns:cx8="http://schemas.microsoft.com/office/drawing/2016/5/14/chartex" xmlns:mc="http://schemas.openxmlformats.org/markup-compatibility/2006" xmlns:aink="http://schemas.microsoft.com/office/drawing/2016/ink" xmlns:am3d="http://schemas.microsoft.com/office/drawing/2017/model3d" xmlns:o="urn:schemas-microsoft-com:office:office" xmlns:r="http://schemas.openxmlformats.org/officeDocument/2006/relationships" xmlns:m="http://schemas.openxmlformats.org/officeDocument/2006/math" xmlns:v="urn:schemas-microsoft-com:vml" xmlns:wp14="http://schemas.microsoft.com/office/word/2010/wordprocessingDrawing" xmlns:wp="http://schemas.openxmlformats.org/drawingml/2006/wordprocessingDrawing" xmlns:w10="urn:schemas-microsoft-com:office:word" xmlns:w="http://schemas.openxmlformats.org/wordprocessingml/2006/main" xmlns:w14="http://schemas.microsoft.com/office/word/2010/wordml" xmlns:w15="http://schemas.microsoft.com/office/word/2012/wordml" xmlns:w16cex="http://schemas.microsoft.com/office/word/2018/wordml/cex" xmlns:w16cid="http://schemas.microsoft.com/office/word/2016/wordml/cid" xmlns:w16="http://schemas.microsoft.com/office/word/2018/wordml" xmlns:w16se="http://schemas.microsoft.com/office/word/2015/wordml/symex" xmlns:wpg="http://schemas.microsoft.com/office/word/2010/wordprocessingGroup" xmlns:wpi="http://schemas.microsoft.com/office/word/2010/wordprocessingInk" xmlns:wne="http://schemas.microsoft.com/office/word/2006/wordml" xmlns:wps="http://schemas.microsoft.com/office/word/2010/wordprocessingShape" mc:Ignorable="w14 w15 w16se w16cid w16 w16cex wp14">
   <w:body>
     <w:p>
       <w:pPr>
@@ -273,7 +273,7 @@
     </w:p>
     <w:p>
       <w:pPr>
-        <w:pStyle w:val="Textoindependiente"/>
+        <w:pStyle w:val="BodyText"/>
         <w:jc w:val="left"/>
         <w:rPr>
           <w:rFonts w:asciiTheme="minorHAnsi" w:eastAsiaTheme="minorHAnsi" w:hAnsiTheme="minorHAnsi" w:cstheme="minorBidi"/>
@@ -286,7 +286,7 @@
     </w:p>
     <w:p>
       <w:pPr>
-        <w:pStyle w:val="Textoindependiente"/>
+        <w:pStyle w:val="BodyText"/>
         <w:jc w:val="left"/>
         <w:rPr>
           <w:rFonts w:asciiTheme="minorHAnsi" w:eastAsiaTheme="minorHAnsi" w:hAnsiTheme="minorHAnsi" w:cstheme="minorBidi"/>
@@ -299,7 +299,7 @@
     </w:p>
     <w:p>
       <w:pPr>
-        <w:pStyle w:val="Textoindependiente"/>
+        <w:pStyle w:val="BodyText"/>
         <w:jc w:val="left"/>
       </w:pPr>
     </w:p>
@@ -327,7 +327,7 @@
         <mc:AlternateContent>
           <mc:Choice Requires="wps">
             <w:drawing>
-              <wp:anchor distT="0" distB="0" distL="114300" distR="114300" simplePos="0" relativeHeight="251659264" behindDoc="0" locked="0" layoutInCell="1" allowOverlap="1" wp14:anchorId="6E033380" wp14:editId="0BDB9A6F">
+              <wp:anchor distT="0" distB="0" distL="114300" distR="114300" simplePos="0" relativeHeight="251659264" behindDoc="0" locked="0" layoutInCell="1" allowOverlap="1" wp14:anchorId="25F278B2" wp14:editId="620CF8BD">
                 <wp:simplePos x="0" y="0"/>
                 <wp:positionH relativeFrom="margin">
                   <wp:posOffset>437515</wp:posOffset>
@@ -510,96 +510,108 @@
           <w:sz w:val="24"/>
         </w:rPr>
         <w:lastRenderedPageBreak/>
-        <w:t xml:space="preserve">Para el UPS a utilizar en el servidor principal del sanatorio se decidió por el </w:t>
-      </w:r>
-      <w:proofErr w:type="spellStart"/>
+        <w:t xml:space="preserve">Para el UPS a utilizar en el servidor principal del sanatorio </w:t>
+      </w:r>
       <w:r>
         <w:rPr>
           <w:rFonts w:ascii="Arial" w:hAnsi="Arial" w:cs="Arial"/>
           <w:sz w:val="24"/>
         </w:rPr>
-        <w:t>Forza</w:t>
-      </w:r>
-      <w:proofErr w:type="spellEnd"/>
+        <w:t xml:space="preserve">y el de la policlínica </w:t>
+      </w:r>
       <w:r>
         <w:rPr>
           <w:rFonts w:ascii="Arial" w:hAnsi="Arial" w:cs="Arial"/>
           <w:sz w:val="24"/>
         </w:rPr>
-        <w:t xml:space="preserve"> UPS FX-2200LCD-C</w:t>
-      </w:r>
+        <w:t xml:space="preserve">se decidió por el </w:t>
+      </w:r>
+      <w:proofErr w:type="spellStart"/>
       <w:r>
         <w:rPr>
           <w:rFonts w:ascii="Arial" w:hAnsi="Arial" w:cs="Arial"/>
           <w:sz w:val="24"/>
         </w:rPr>
-        <w:t xml:space="preserve">. Este cuenta con las salidas suficientes para saciar todas las necesidades que puedan surgir al momento de la conexión de los dispositivos a utilizar, además cuenta con una pantalla LCD mediante la cual se podrá monitorear el estado de la </w:t>
-      </w:r>
+        <w:t>Forza</w:t>
+      </w:r>
+      <w:proofErr w:type="spellEnd"/>
       <w:r>
         <w:rPr>
           <w:rFonts w:ascii="Arial" w:hAnsi="Arial" w:cs="Arial"/>
           <w:sz w:val="24"/>
         </w:rPr>
-        <w:t>batería</w:t>
+        <w:t xml:space="preserve"> UPS FX-2200LCD-C</w:t>
       </w:r>
       <w:r>
         <w:rPr>
           <w:rFonts w:ascii="Arial" w:hAnsi="Arial" w:cs="Arial"/>
           <w:sz w:val="24"/>
         </w:rPr>
-        <w:t xml:space="preserve"> y </w:t>
+        <w:t xml:space="preserve">. Este cuenta con las salidas suficientes para saciar todas las necesidades que puedan surgir al momento de la conexión de los dispositivos a utilizar, además cuenta con una pantalla LCD mediante la cual se podrá monitorear el estado de la </w:t>
       </w:r>
       <w:r>
         <w:rPr>
           <w:rFonts w:ascii="Arial" w:hAnsi="Arial" w:cs="Arial"/>
           <w:sz w:val="24"/>
         </w:rPr>
-        <w:t>las condiciones de la alimentación</w:t>
+        <w:t>batería</w:t>
       </w:r>
       <w:r>
         <w:rPr>
           <w:rFonts w:ascii="Arial" w:hAnsi="Arial" w:cs="Arial"/>
           <w:sz w:val="24"/>
         </w:rPr>
-        <w:t>. También cuenta con un regulador de voltaje para así</w:t>
+        <w:t xml:space="preserve"> y </w:t>
       </w:r>
       <w:r>
         <w:rPr>
           <w:rFonts w:ascii="Arial" w:hAnsi="Arial" w:cs="Arial"/>
           <w:sz w:val="24"/>
         </w:rPr>
-        <w:t xml:space="preserve"> disminuir</w:t>
+        <w:t>las condiciones de la alimentación</w:t>
       </w:r>
       <w:r>
         <w:rPr>
           <w:rFonts w:ascii="Arial" w:hAnsi="Arial" w:cs="Arial"/>
           <w:sz w:val="24"/>
         </w:rPr>
-        <w:t xml:space="preserve"> problemas con el suministro eléctrico y evitar que se dañe cualquier componente del servidor, además </w:t>
+        <w:t>. También cuenta con un regulador de voltaje para así</w:t>
       </w:r>
       <w:r>
         <w:rPr>
           <w:rFonts w:ascii="Arial" w:hAnsi="Arial" w:cs="Arial"/>
           <w:sz w:val="24"/>
         </w:rPr>
-        <w:t xml:space="preserve">de contar con </w:t>
+        <w:t xml:space="preserve"> disminuir</w:t>
       </w:r>
       <w:r>
         <w:rPr>
           <w:rFonts w:ascii="Arial" w:hAnsi="Arial" w:cs="Arial"/>
           <w:sz w:val="24"/>
         </w:rPr>
-        <w:t>una protección contra descargas eléctricas y sobrecarga</w:t>
+        <w:t xml:space="preserve"> problemas con el suministro eléctrico y evitar que se dañe cualquier componente del servidor, además </w:t>
       </w:r>
       <w:r>
         <w:rPr>
           <w:rFonts w:ascii="Arial" w:hAnsi="Arial" w:cs="Arial"/>
           <w:sz w:val="24"/>
         </w:rPr>
+        <w:t xml:space="preserve">de contar con </w:t>
+      </w:r>
+      <w:r>
+        <w:rPr>
+          <w:rFonts w:ascii="Arial" w:hAnsi="Arial" w:cs="Arial"/>
+          <w:sz w:val="24"/>
+        </w:rPr>
+        <w:t>una protección contra descargas eléctricas y sobrecarga</w:t>
+      </w:r>
+      <w:r>
+        <w:rPr>
+          <w:rFonts w:ascii="Arial" w:hAnsi="Arial" w:cs="Arial"/>
+          <w:sz w:val="24"/>
+        </w:rPr>
         <w:t>s</w:t>
       </w:r>
-      <w:bookmarkStart w:id="2" w:name="_GoBack"/>
-      <w:bookmarkEnd w:id="2"/>
       <w:r>
         <w:rPr>
           <w:rFonts w:ascii="Arial" w:hAnsi="Arial" w:cs="Arial"/>
@@ -622,7 +634,7 @@
 </file>
 
 <file path=word/endnotes.xml><?xml version="1.0" encoding="utf-8"?>
-<w:endnotes xmlns:wpc="http://schemas.microsoft.com/office/word/2010/wordprocessingCanvas" xmlns:cx="http://schemas.microsoft.com/office/drawing/2014/chartex" xmlns:mc="http://schemas.openxmlformats.org/markup-compatibility/2006" xmlns:o="urn:schemas-microsoft-com:office:office" xmlns:r="http://schemas.openxmlformats.org/officeDocument/2006/relationships" xmlns:m="http://schemas.openxmlformats.org/officeDocument/2006/math" xmlns:v="urn:schemas-microsoft-com:vml" xmlns:wp14="http://schemas.microsoft.com/office/word/2010/wordprocessingDrawing" xmlns:wp="http://schemas.openxmlformats.org/drawingml/2006/wordprocessingDrawing" xmlns:w10="urn:schemas-microsoft-com:office:word" xmlns:w="http://schemas.openxmlformats.org/wordprocessingml/2006/main" xmlns:w14="http://schemas.microsoft.com/office/word/2010/wordml" xmlns:w15="http://schemas.microsoft.com/office/word/2012/wordml" xmlns:w16se="http://schemas.microsoft.com/office/word/2015/wordml/symex" xmlns:wpg="http://schemas.microsoft.com/office/word/2010/wordprocessingGroup" xmlns:wpi="http://schemas.microsoft.com/office/word/2010/wordprocessingInk" xmlns:wne="http://schemas.microsoft.com/office/word/2006/wordml" xmlns:wps="http://schemas.microsoft.com/office/word/2010/wordprocessingShape" mc:Ignorable="w14 w15 w16se wp14">
+<w:endnotes xmlns:wpc="http://schemas.microsoft.com/office/word/2010/wordprocessingCanvas" xmlns:cx="http://schemas.microsoft.com/office/drawing/2014/chartex" xmlns:cx1="http://schemas.microsoft.com/office/drawing/2015/9/8/chartex" xmlns:cx2="http://schemas.microsoft.com/office/drawing/2015/10/21/chartex" xmlns:cx3="http://schemas.microsoft.com/office/drawing/2016/5/9/chartex" xmlns:cx4="http://schemas.microsoft.com/office/drawing/2016/5/10/chartex" xmlns:cx5="http://schemas.microsoft.com/office/drawing/2016/5/11/chartex" xmlns:cx6="http://schemas.microsoft.com/office/drawing/2016/5/12/chartex" xmlns:cx7="http://schemas.microsoft.com/office/drawing/2016/5/13/chartex" xmlns:cx8="http://schemas.microsoft.com/office/drawing/2016/5/14/chartex" xmlns:mc="http://schemas.openxmlformats.org/markup-compatibility/2006" xmlns:aink="http://schemas.microsoft.com/office/drawing/2016/ink" xmlns:am3d="http://schemas.microsoft.com/office/drawing/2017/model3d" xmlns:o="urn:schemas-microsoft-com:office:office" xmlns:r="http://schemas.openxmlformats.org/officeDocument/2006/relationships" xmlns:m="http://schemas.openxmlformats.org/officeDocument/2006/math" xmlns:v="urn:schemas-microsoft-com:vml" xmlns:wp14="http://schemas.microsoft.com/office/word/2010/wordprocessingDrawing" xmlns:wp="http://schemas.openxmlformats.org/drawingml/2006/wordprocessingDrawing" xmlns:w10="urn:schemas-microsoft-com:office:word" xmlns:w="http://schemas.openxmlformats.org/wordprocessingml/2006/main" xmlns:w14="http://schemas.microsoft.com/office/word/2010/wordml" xmlns:w15="http://schemas.microsoft.com/office/word/2012/wordml" xmlns:w16cex="http://schemas.microsoft.com/office/word/2018/wordml/cex" xmlns:w16cid="http://schemas.microsoft.com/office/word/2016/wordml/cid" xmlns:w16="http://schemas.microsoft.com/office/word/2018/wordml" xmlns:w16se="http://schemas.microsoft.com/office/word/2015/wordml/symex" xmlns:wpg="http://schemas.microsoft.com/office/word/2010/wordprocessingGroup" xmlns:wpi="http://schemas.microsoft.com/office/word/2010/wordprocessingInk" xmlns:wne="http://schemas.microsoft.com/office/word/2006/wordml" xmlns:wps="http://schemas.microsoft.com/office/word/2010/wordprocessingShape" mc:Ignorable="w14 w15 w16se w16cid w16 w16cex wp14">
   <w:endnote w:type="separator" w:id="-1">
     <w:p>
       <w:pPr>
@@ -647,10 +659,10 @@
 </file>
 
 <file path=word/footer1.xml><?xml version="1.0" encoding="utf-8"?>
-<w:ftr xmlns:wpc="http://schemas.microsoft.com/office/word/2010/wordprocessingCanvas" xmlns:cx="http://schemas.microsoft.com/office/drawing/2014/chartex" xmlns:mc="http://schemas.openxmlformats.org/markup-compatibility/2006" xmlns:o="urn:schemas-microsoft-com:office:office" xmlns:r="http://schemas.openxmlformats.org/officeDocument/2006/relationships" xmlns:m="http://schemas.openxmlformats.org/officeDocument/2006/math" xmlns:v="urn:schemas-microsoft-com:vml" xmlns:wp14="http://schemas.microsoft.com/office/word/2010/wordprocessingDrawing" xmlns:wp="http://schemas.openxmlformats.org/drawingml/2006/wordprocessingDrawing" xmlns:w10="urn:schemas-microsoft-com:office:word" xmlns:w="http://schemas.openxmlformats.org/wordprocessingml/2006/main" xmlns:w14="http://schemas.microsoft.com/office/word/2010/wordml" xmlns:w15="http://schemas.microsoft.com/office/word/2012/wordml" xmlns:w16se="http://schemas.microsoft.com/office/word/2015/wordml/symex" xmlns:wpg="http://schemas.microsoft.com/office/word/2010/wordprocessingGroup" xmlns:wpi="http://schemas.microsoft.com/office/word/2010/wordprocessingInk" xmlns:wne="http://schemas.microsoft.com/office/word/2006/wordml" xmlns:wps="http://schemas.microsoft.com/office/word/2010/wordprocessingShape" mc:Ignorable="w14 w15 w16se wp14">
+<w:ftr xmlns:wpc="http://schemas.microsoft.com/office/word/2010/wordprocessingCanvas" xmlns:cx="http://schemas.microsoft.com/office/drawing/2014/chartex" xmlns:cx1="http://schemas.microsoft.com/office/drawing/2015/9/8/chartex" xmlns:cx2="http://schemas.microsoft.com/office/drawing/2015/10/21/chartex" xmlns:cx3="http://schemas.microsoft.com/office/drawing/2016/5/9/chartex" xmlns:cx4="http://schemas.microsoft.com/office/drawing/2016/5/10/chartex" xmlns:cx5="http://schemas.microsoft.com/office/drawing/2016/5/11/chartex" xmlns:cx6="http://schemas.microsoft.com/office/drawing/2016/5/12/chartex" xmlns:cx7="http://schemas.microsoft.com/office/drawing/2016/5/13/chartex" xmlns:cx8="http://schemas.microsoft.com/office/drawing/2016/5/14/chartex" xmlns:mc="http://schemas.openxmlformats.org/markup-compatibility/2006" xmlns:aink="http://schemas.microsoft.com/office/drawing/2016/ink" xmlns:am3d="http://schemas.microsoft.com/office/drawing/2017/model3d" xmlns:o="urn:schemas-microsoft-com:office:office" xmlns:r="http://schemas.openxmlformats.org/officeDocument/2006/relationships" xmlns:m="http://schemas.openxmlformats.org/officeDocument/2006/math" xmlns:v="urn:schemas-microsoft-com:vml" xmlns:wp14="http://schemas.microsoft.com/office/word/2010/wordprocessingDrawing" xmlns:wp="http://schemas.openxmlformats.org/drawingml/2006/wordprocessingDrawing" xmlns:w10="urn:schemas-microsoft-com:office:word" xmlns:w="http://schemas.openxmlformats.org/wordprocessingml/2006/main" xmlns:w14="http://schemas.microsoft.com/office/word/2010/wordml" xmlns:w15="http://schemas.microsoft.com/office/word/2012/wordml" xmlns:w16cex="http://schemas.microsoft.com/office/word/2018/wordml/cex" xmlns:w16cid="http://schemas.microsoft.com/office/word/2016/wordml/cid" xmlns:w16="http://schemas.microsoft.com/office/word/2018/wordml" xmlns:w16se="http://schemas.microsoft.com/office/word/2015/wordml/symex" xmlns:wpg="http://schemas.microsoft.com/office/word/2010/wordprocessingGroup" xmlns:wpi="http://schemas.microsoft.com/office/word/2010/wordprocessingInk" xmlns:wne="http://schemas.microsoft.com/office/word/2006/wordml" xmlns:wps="http://schemas.microsoft.com/office/word/2010/wordprocessingShape" mc:Ignorable="w14 w15 w16se w16cid w16 w16cex wp14">
   <w:p>
     <w:pPr>
-      <w:pStyle w:val="Piedepgina"/>
+      <w:pStyle w:val="Footer"/>
       <w:jc w:val="center"/>
       <w:rPr>
         <w:lang w:val="en-US"/>
@@ -661,7 +673,7 @@
 </file>
 
 <file path=word/footnotes.xml><?xml version="1.0" encoding="utf-8"?>
-<w:footnotes xmlns:wpc="http://schemas.microsoft.com/office/word/2010/wordprocessingCanvas" xmlns:cx="http://schemas.microsoft.com/office/drawing/2014/chartex" xmlns:mc="http://schemas.openxmlformats.org/markup-compatibility/2006" xmlns:o="urn:schemas-microsoft-com:office:office" xmlns:r="http://schemas.openxmlformats.org/officeDocument/2006/relationships" xmlns:m="http://schemas.openxmlformats.org/officeDocument/2006/math" xmlns:v="urn:schemas-microsoft-com:vml" xmlns:wp14="http://schemas.microsoft.com/office/word/2010/wordprocessingDrawing" xmlns:wp="http://schemas.openxmlformats.org/drawingml/2006/wordprocessingDrawing" xmlns:w10="urn:schemas-microsoft-com:office:word" xmlns:w="http://schemas.openxmlformats.org/wordprocessingml/2006/main" xmlns:w14="http://schemas.microsoft.com/office/word/2010/wordml" xmlns:w15="http://schemas.microsoft.com/office/word/2012/wordml" xmlns:w16se="http://schemas.microsoft.com/office/word/2015/wordml/symex" xmlns:wpg="http://schemas.microsoft.com/office/word/2010/wordprocessingGroup" xmlns:wpi="http://schemas.microsoft.com/office/word/2010/wordprocessingInk" xmlns:wne="http://schemas.microsoft.com/office/word/2006/wordml" xmlns:wps="http://schemas.microsoft.com/office/word/2010/wordprocessingShape" mc:Ignorable="w14 w15 w16se wp14">
+<w:footnotes xmlns:wpc="http://schemas.microsoft.com/office/word/2010/wordprocessingCanvas" xmlns:cx="http://schemas.microsoft.com/office/drawing/2014/chartex" xmlns:cx1="http://schemas.microsoft.com/office/drawing/2015/9/8/chartex" xmlns:cx2="http://schemas.microsoft.com/office/drawing/2015/10/21/chartex" xmlns:cx3="http://schemas.microsoft.com/office/drawing/2016/5/9/chartex" xmlns:cx4="http://schemas.microsoft.com/office/drawing/2016/5/10/chartex" xmlns:cx5="http://schemas.microsoft.com/office/drawing/2016/5/11/chartex" xmlns:cx6="http://schemas.microsoft.com/office/drawing/2016/5/12/chartex" xmlns:cx7="http://schemas.microsoft.com/office/drawing/2016/5/13/chartex" xmlns:cx8="http://schemas.microsoft.com/office/drawing/2016/5/14/chartex" xmlns:mc="http://schemas.openxmlformats.org/markup-compatibility/2006" xmlns:aink="http://schemas.microsoft.com/office/drawing/2016/ink" xmlns:am3d="http://schemas.microsoft.com/office/drawing/2017/model3d" xmlns:o="urn:schemas-microsoft-com:office:office" xmlns:r="http://schemas.openxmlformats.org/officeDocument/2006/relationships" xmlns:m="http://schemas.openxmlformats.org/officeDocument/2006/math" xmlns:v="urn:schemas-microsoft-com:vml" xmlns:wp14="http://schemas.microsoft.com/office/word/2010/wordprocessingDrawing" xmlns:wp="http://schemas.openxmlformats.org/drawingml/2006/wordprocessingDrawing" xmlns:w10="urn:schemas-microsoft-com:office:word" xmlns:w="http://schemas.openxmlformats.org/wordprocessingml/2006/main" xmlns:w14="http://schemas.microsoft.com/office/word/2010/wordml" xmlns:w15="http://schemas.microsoft.com/office/word/2012/wordml" xmlns:w16cex="http://schemas.microsoft.com/office/word/2018/wordml/cex" xmlns:w16cid="http://schemas.microsoft.com/office/word/2016/wordml/cid" xmlns:w16="http://schemas.microsoft.com/office/word/2018/wordml" xmlns:w16se="http://schemas.microsoft.com/office/word/2015/wordml/symex" xmlns:wpg="http://schemas.microsoft.com/office/word/2010/wordprocessingGroup" xmlns:wpi="http://schemas.microsoft.com/office/word/2010/wordprocessingInk" xmlns:wne="http://schemas.microsoft.com/office/word/2006/wordml" xmlns:wps="http://schemas.microsoft.com/office/word/2010/wordprocessingShape" mc:Ignorable="w14 w15 w16se w16cid w16 w16cex wp14">
   <w:footnote w:type="separator" w:id="-1">
     <w:p>
       <w:pPr>
@@ -686,7 +698,7 @@
 </file>
 
 <file path=word/header1.xml><?xml version="1.0" encoding="utf-8"?>
-<w:hdr xmlns:wpc="http://schemas.microsoft.com/office/word/2010/wordprocessingCanvas" xmlns:cx="http://schemas.microsoft.com/office/drawing/2014/chartex" xmlns:mc="http://schemas.openxmlformats.org/markup-compatibility/2006" xmlns:o="urn:schemas-microsoft-com:office:office" xmlns:r="http://schemas.openxmlformats.org/officeDocument/2006/relationships" xmlns:m="http://schemas.openxmlformats.org/officeDocument/2006/math" xmlns:v="urn:schemas-microsoft-com:vml" xmlns:wp14="http://schemas.microsoft.com/office/word/2010/wordprocessingDrawing" xmlns:wp="http://schemas.openxmlformats.org/drawingml/2006/wordprocessingDrawing" xmlns:w10="urn:schemas-microsoft-com:office:word" xmlns:w="http://schemas.openxmlformats.org/wordprocessingml/2006/main" xmlns:w14="http://schemas.microsoft.com/office/word/2010/wordml" xmlns:w15="http://schemas.microsoft.com/office/word/2012/wordml" xmlns:w16se="http://schemas.microsoft.com/office/word/2015/wordml/symex" xmlns:wpg="http://schemas.microsoft.com/office/word/2010/wordprocessingGroup" xmlns:wpi="http://schemas.microsoft.com/office/word/2010/wordprocessingInk" xmlns:wne="http://schemas.microsoft.com/office/word/2006/wordml" xmlns:wps="http://schemas.microsoft.com/office/word/2010/wordprocessingShape" mc:Ignorable="w14 w15 w16se wp14">
+<w:hdr xmlns:wpc="http://schemas.microsoft.com/office/word/2010/wordprocessingCanvas" xmlns:cx="http://schemas.microsoft.com/office/drawing/2014/chartex" xmlns:cx1="http://schemas.microsoft.com/office/drawing/2015/9/8/chartex" xmlns:cx2="http://schemas.microsoft.com/office/drawing/2015/10/21/chartex" xmlns:cx3="http://schemas.microsoft.com/office/drawing/2016/5/9/chartex" xmlns:cx4="http://schemas.microsoft.com/office/drawing/2016/5/10/chartex" xmlns:cx5="http://schemas.microsoft.com/office/drawing/2016/5/11/chartex" xmlns:cx6="http://schemas.microsoft.com/office/drawing/2016/5/12/chartex" xmlns:cx7="http://schemas.microsoft.com/office/drawing/2016/5/13/chartex" xmlns:cx8="http://schemas.microsoft.com/office/drawing/2016/5/14/chartex" xmlns:mc="http://schemas.openxmlformats.org/markup-compatibility/2006" xmlns:aink="http://schemas.microsoft.com/office/drawing/2016/ink" xmlns:am3d="http://schemas.microsoft.com/office/drawing/2017/model3d" xmlns:o="urn:schemas-microsoft-com:office:office" xmlns:r="http://schemas.openxmlformats.org/officeDocument/2006/relationships" xmlns:m="http://schemas.openxmlformats.org/officeDocument/2006/math" xmlns:v="urn:schemas-microsoft-com:vml" xmlns:wp14="http://schemas.microsoft.com/office/word/2010/wordprocessingDrawing" xmlns:wp="http://schemas.openxmlformats.org/drawingml/2006/wordprocessingDrawing" xmlns:w10="urn:schemas-microsoft-com:office:word" xmlns:w="http://schemas.openxmlformats.org/wordprocessingml/2006/main" xmlns:w14="http://schemas.microsoft.com/office/word/2010/wordml" xmlns:w15="http://schemas.microsoft.com/office/word/2012/wordml" xmlns:w16cex="http://schemas.microsoft.com/office/word/2018/wordml/cex" xmlns:w16cid="http://schemas.microsoft.com/office/word/2016/wordml/cid" xmlns:w16="http://schemas.microsoft.com/office/word/2018/wordml" xmlns:w16se="http://schemas.microsoft.com/office/word/2015/wordml/symex" xmlns:wpg="http://schemas.microsoft.com/office/word/2010/wordprocessingGroup" xmlns:wpi="http://schemas.microsoft.com/office/word/2010/wordprocessingInk" xmlns:wne="http://schemas.microsoft.com/office/word/2006/wordml" xmlns:wps="http://schemas.microsoft.com/office/word/2010/wordprocessingShape" mc:Ignorable="w14 w15 w16se w16cid w16 w16cex wp14">
   <w:p>
     <w:pPr>
       <w:rPr>
@@ -696,14 +708,14 @@
   </w:p>
   <w:p>
     <w:pPr>
-      <w:pStyle w:val="Encabezado"/>
+      <w:pStyle w:val="Header"/>
     </w:pPr>
   </w:p>
 </w:hdr>
 </file>
 
 <file path=word/numbering.xml><?xml version="1.0" encoding="utf-8"?>
-<w:numbering xmlns:wpc="http://schemas.microsoft.com/office/word/2010/wordprocessingCanvas" xmlns:cx="http://schemas.microsoft.com/office/drawing/2014/chartex" xmlns:mc="http://schemas.openxmlformats.org/markup-compatibility/2006" xmlns:o="urn:schemas-microsoft-com:office:office" xmlns:r="http://schemas.openxmlformats.org/officeDocument/2006/relationships" xmlns:m="http://schemas.openxmlformats.org/officeDocument/2006/math" xmlns:v="urn:schemas-microsoft-com:vml" xmlns:wp14="http://schemas.microsoft.com/office/word/2010/wordprocessingDrawing" xmlns:wp="http://schemas.openxmlformats.org/drawingml/2006/wordprocessingDrawing" xmlns:w10="urn:schemas-microsoft-com:office:word" xmlns:w="http://schemas.openxmlformats.org/wordprocessingml/2006/main" xmlns:w14="http://schemas.microsoft.com/office/word/2010/wordml" xmlns:w15="http://schemas.microsoft.com/office/word/2012/wordml" xmlns:w16se="http://schemas.microsoft.com/office/word/2015/wordml/symex" xmlns:wpg="http://schemas.microsoft.com/office/word/2010/wordprocessingGroup" xmlns:wpi="http://schemas.microsoft.com/office/word/2010/wordprocessingInk" xmlns:wne="http://schemas.microsoft.com/office/word/2006/wordml" xmlns:wps="http://schemas.microsoft.com/office/word/2010/wordprocessingShape" mc:Ignorable="w14 w15 w16se wp14">
+<w:numbering xmlns:wpc="http://schemas.microsoft.com/office/word/2010/wordprocessingCanvas" xmlns:cx="http://schemas.microsoft.com/office/drawing/2014/chartex" xmlns:cx1="http://schemas.microsoft.com/office/drawing/2015/9/8/chartex" xmlns:cx2="http://schemas.microsoft.com/office/drawing/2015/10/21/chartex" xmlns:cx3="http://schemas.microsoft.com/office/drawing/2016/5/9/chartex" xmlns:cx4="http://schemas.microsoft.com/office/drawing/2016/5/10/chartex" xmlns:cx5="http://schemas.microsoft.com/office/drawing/2016/5/11/chartex" xmlns:cx6="http://schemas.microsoft.com/office/drawing/2016/5/12/chartex" xmlns:cx7="http://schemas.microsoft.com/office/drawing/2016/5/13/chartex" xmlns:cx8="http://schemas.microsoft.com/office/drawing/2016/5/14/chartex" xmlns:mc="http://schemas.openxmlformats.org/markup-compatibility/2006" xmlns:aink="http://schemas.microsoft.com/office/drawing/2016/ink" xmlns:am3d="http://schemas.microsoft.com/office/drawing/2017/model3d" xmlns:o="urn:schemas-microsoft-com:office:office" xmlns:r="http://schemas.openxmlformats.org/officeDocument/2006/relationships" xmlns:m="http://schemas.openxmlformats.org/officeDocument/2006/math" xmlns:v="urn:schemas-microsoft-com:vml" xmlns:wp14="http://schemas.microsoft.com/office/word/2010/wordprocessingDrawing" xmlns:wp="http://schemas.openxmlformats.org/drawingml/2006/wordprocessingDrawing" xmlns:w10="urn:schemas-microsoft-com:office:word" xmlns:w="http://schemas.openxmlformats.org/wordprocessingml/2006/main" xmlns:w14="http://schemas.microsoft.com/office/word/2010/wordml" xmlns:w15="http://schemas.microsoft.com/office/word/2012/wordml" xmlns:w16cex="http://schemas.microsoft.com/office/word/2018/wordml/cex" xmlns:w16cid="http://schemas.microsoft.com/office/word/2016/wordml/cid" xmlns:w16="http://schemas.microsoft.com/office/word/2018/wordml" xmlns:w16se="http://schemas.microsoft.com/office/word/2015/wordml/symex" xmlns:wpg="http://schemas.microsoft.com/office/word/2010/wordprocessingGroup" xmlns:wpi="http://schemas.microsoft.com/office/word/2010/wordprocessingInk" xmlns:wne="http://schemas.microsoft.com/office/word/2006/wordml" xmlns:wps="http://schemas.microsoft.com/office/word/2010/wordprocessingShape" mc:Ignorable="w14 w15 w16se w16cid w16 w16cex wp14">
   <w:abstractNum w:abstractNumId="0" w15:restartNumberingAfterBreak="0">
     <w:nsid w:val="145771CF"/>
     <w:multiLevelType w:val="hybridMultilevel"/>
@@ -1796,7 +1808,7 @@
 </file>
 
 <file path=word/styles.xml><?xml version="1.0" encoding="utf-8"?>
-<w:styles xmlns:mc="http://schemas.openxmlformats.org/markup-compatibility/2006" xmlns:r="http://schemas.openxmlformats.org/officeDocument/2006/relationships" xmlns:w="http://schemas.openxmlformats.org/wordprocessingml/2006/main" xmlns:w14="http://schemas.microsoft.com/office/word/2010/wordml" xmlns:w15="http://schemas.microsoft.com/office/word/2012/wordml" xmlns:w16se="http://schemas.microsoft.com/office/word/2015/wordml/symex" mc:Ignorable="w14 w15 w16se">
+<w:styles xmlns:mc="http://schemas.openxmlformats.org/markup-compatibility/2006" xmlns:r="http://schemas.openxmlformats.org/officeDocument/2006/relationships" xmlns:w="http://schemas.openxmlformats.org/wordprocessingml/2006/main" xmlns:w14="http://schemas.microsoft.com/office/word/2010/wordml" xmlns:w15="http://schemas.microsoft.com/office/word/2012/wordml" xmlns:w16cex="http://schemas.microsoft.com/office/word/2018/wordml/cex" xmlns:w16cid="http://schemas.microsoft.com/office/word/2016/wordml/cid" xmlns:w16="http://schemas.microsoft.com/office/word/2018/wordml" xmlns:w16se="http://schemas.microsoft.com/office/word/2015/wordml/symex" mc:Ignorable="w14 w15 w16se w16cid w16 w16cex">
   <w:docDefaults>
     <w:rPrDefault>
       <w:rPr>
@@ -1812,7 +1824,7 @@
       </w:pPr>
     </w:pPrDefault>
   </w:docDefaults>
-  <w:latentStyles w:defLockedState="0" w:defUIPriority="99" w:defSemiHidden="0" w:defUnhideWhenUsed="0" w:defQFormat="0" w:count="371">
+  <w:latentStyles w:defLockedState="0" w:defUIPriority="99" w:defSemiHidden="0" w:defUnhideWhenUsed="0" w:defQFormat="0" w:count="376">
     <w:lsdException w:name="Normal" w:uiPriority="0" w:qFormat="1"/>
     <w:lsdException w:name="heading 1" w:uiPriority="9" w:qFormat="1"/>
     <w:lsdException w:name="heading 2" w:semiHidden="1" w:uiPriority="9" w:unhideWhenUsed="1" w:qFormat="1"/>
@@ -1918,7 +1930,6 @@
     <w:lsdException w:name="HTML Sample" w:semiHidden="1" w:unhideWhenUsed="1"/>
     <w:lsdException w:name="HTML Typewriter" w:semiHidden="1" w:unhideWhenUsed="1"/>
     <w:lsdException w:name="HTML Variable" w:semiHidden="1" w:unhideWhenUsed="1"/>
-    <w:lsdException w:name="Normal Table" w:semiHidden="1" w:unhideWhenUsed="1"/>
     <w:lsdException w:name="annotation subject" w:semiHidden="1" w:unhideWhenUsed="1"/>
     <w:lsdException w:name="No List" w:semiHidden="1" w:unhideWhenUsed="1"/>
     <w:lsdException w:name="Outline List 1" w:semiHidden="1" w:unhideWhenUsed="1"/>
@@ -1961,11 +1972,8 @@
     <w:lsdException w:name="Table Contemporary" w:semiHidden="1" w:unhideWhenUsed="1"/>
     <w:lsdException w:name="Table Elegant" w:semiHidden="1" w:unhideWhenUsed="1"/>
     <w:lsdException w:name="Table Professional" w:semiHidden="1" w:unhideWhenUsed="1"/>
-    <w:lsdException w:name="Table Subtle 1" w:semiHidden="1" w:unhideWhenUsed="1"/>
     <w:lsdException w:name="Table Subtle 2" w:semiHidden="1" w:unhideWhenUsed="1"/>
     <w:lsdException w:name="Table Web 1" w:semiHidden="1" w:unhideWhenUsed="1"/>
-    <w:lsdException w:name="Table Web 2" w:semiHidden="1" w:unhideWhenUsed="1"/>
-    <w:lsdException w:name="Table Web 3" w:semiHidden="1" w:unhideWhenUsed="1"/>
     <w:lsdException w:name="Balloon Text" w:semiHidden="1" w:unhideWhenUsed="1"/>
     <w:lsdException w:name="Table Grid" w:uiPriority="39"/>
     <w:lsdException w:name="Table Theme" w:semiHidden="1" w:unhideWhenUsed="1"/>
@@ -2184,6 +2192,11 @@
     <w:lsdException w:name="List Table 5 Dark Accent 6" w:uiPriority="50"/>
     <w:lsdException w:name="List Table 6 Colorful Accent 6" w:uiPriority="51"/>
     <w:lsdException w:name="List Table 7 Colorful Accent 6" w:uiPriority="52"/>
+    <w:lsdException w:name="Mention" w:semiHidden="1" w:unhideWhenUsed="1"/>
+    <w:lsdException w:name="Smart Hyperlink" w:semiHidden="1" w:unhideWhenUsed="1"/>
+    <w:lsdException w:name="Hashtag" w:semiHidden="1" w:unhideWhenUsed="1"/>
+    <w:lsdException w:name="Unresolved Mention" w:semiHidden="1" w:unhideWhenUsed="1"/>
+    <w:lsdException w:name="Smart Link" w:semiHidden="1" w:unhideWhenUsed="1"/>
   </w:latentStyles>
   <w:style w:type="paragraph" w:default="1" w:styleId="Normal">
     <w:name w:val="Normal"/>
@@ -2193,13 +2206,13 @@
       <w:lang w:val="es-ES"/>
     </w:rPr>
   </w:style>
-  <w:style w:type="character" w:default="1" w:styleId="Fuentedeprrafopredeter">
+  <w:style w:type="character" w:default="1" w:styleId="DefaultParagraphFont">
     <w:name w:val="Default Paragraph Font"/>
     <w:uiPriority w:val="1"/>
     <w:semiHidden/>
     <w:unhideWhenUsed/>
   </w:style>
-  <w:style w:type="table" w:default="1" w:styleId="Tablanormal">
+  <w:style w:type="table" w:default="1" w:styleId="TableNormal">
     <w:name w:val="Normal Table"/>
     <w:uiPriority w:val="99"/>
     <w:semiHidden/>
@@ -2214,16 +2227,16 @@
       </w:tblCellMar>
     </w:tblPr>
   </w:style>
-  <w:style w:type="numbering" w:default="1" w:styleId="Sinlista">
+  <w:style w:type="numbering" w:default="1" w:styleId="NoList">
     <w:name w:val="No List"/>
     <w:uiPriority w:val="99"/>
     <w:semiHidden/>
     <w:unhideWhenUsed/>
   </w:style>
-  <w:style w:type="paragraph" w:styleId="Encabezado">
+  <w:style w:type="paragraph" w:styleId="Header">
     <w:name w:val="header"/>
     <w:basedOn w:val="Normal"/>
-    <w:link w:val="EncabezadoCar"/>
+    <w:link w:val="HeaderChar"/>
     <w:uiPriority w:val="99"/>
     <w:unhideWhenUsed/>
     <w:rsid w:val="00AA0080"/>
@@ -2235,20 +2248,20 @@
       <w:spacing w:after="0" w:line="240" w:lineRule="auto"/>
     </w:pPr>
   </w:style>
-  <w:style w:type="character" w:customStyle="1" w:styleId="EncabezadoCar">
-    <w:name w:val="Encabezado Car"/>
-    <w:basedOn w:val="Fuentedeprrafopredeter"/>
-    <w:link w:val="Encabezado"/>
+  <w:style w:type="character" w:customStyle="1" w:styleId="HeaderChar">
+    <w:name w:val="Header Char"/>
+    <w:basedOn w:val="DefaultParagraphFont"/>
+    <w:link w:val="Header"/>
     <w:uiPriority w:val="99"/>
     <w:rsid w:val="00AA0080"/>
     <w:rPr>
       <w:lang w:val="es-ES"/>
     </w:rPr>
   </w:style>
-  <w:style w:type="paragraph" w:styleId="Piedepgina">
+  <w:style w:type="paragraph" w:styleId="Footer">
     <w:name w:val="footer"/>
     <w:basedOn w:val="Normal"/>
-    <w:link w:val="PiedepginaCar"/>
+    <w:link w:val="FooterChar"/>
     <w:uiPriority w:val="99"/>
     <w:unhideWhenUsed/>
     <w:rsid w:val="00AA0080"/>
@@ -2260,17 +2273,17 @@
       <w:spacing w:after="0" w:line="240" w:lineRule="auto"/>
     </w:pPr>
   </w:style>
-  <w:style w:type="character" w:customStyle="1" w:styleId="PiedepginaCar">
-    <w:name w:val="Pie de página Car"/>
-    <w:basedOn w:val="Fuentedeprrafopredeter"/>
-    <w:link w:val="Piedepgina"/>
+  <w:style w:type="character" w:customStyle="1" w:styleId="FooterChar">
+    <w:name w:val="Footer Char"/>
+    <w:basedOn w:val="DefaultParagraphFont"/>
+    <w:link w:val="Footer"/>
     <w:uiPriority w:val="99"/>
     <w:rsid w:val="00AA0080"/>
     <w:rPr>
       <w:lang w:val="es-ES"/>
     </w:rPr>
   </w:style>
-  <w:style w:type="paragraph" w:styleId="Prrafodelista">
+  <w:style w:type="paragraph" w:styleId="ListParagraph">
     <w:name w:val="List Paragraph"/>
     <w:basedOn w:val="Normal"/>
     <w:uiPriority w:val="34"/>
@@ -2281,9 +2294,9 @@
       <w:contextualSpacing/>
     </w:pPr>
   </w:style>
-  <w:style w:type="table" w:styleId="Tablaconcuadrcula">
+  <w:style w:type="table" w:styleId="TableGrid">
     <w:name w:val="Table Grid"/>
-    <w:basedOn w:val="Tablanormal"/>
+    <w:basedOn w:val="TableNormal"/>
     <w:uiPriority w:val="39"/>
     <w:rsid w:val="00941084"/>
     <w:pPr>
@@ -2320,10 +2333,10 @@
       <w:lang w:eastAsia="es-ES"/>
     </w:rPr>
   </w:style>
-  <w:style w:type="paragraph" w:styleId="Textoindependiente">
+  <w:style w:type="paragraph" w:styleId="BodyText">
     <w:name w:val="Body Text"/>
     <w:basedOn w:val="Normal"/>
-    <w:link w:val="TextoindependienteCar"/>
+    <w:link w:val="BodyTextChar"/>
     <w:rsid w:val="00941084"/>
     <w:pPr>
       <w:spacing w:after="0" w:line="240" w:lineRule="auto"/>
@@ -2337,10 +2350,10 @@
       <w:lang w:eastAsia="es-ES"/>
     </w:rPr>
   </w:style>
-  <w:style w:type="character" w:customStyle="1" w:styleId="TextoindependienteCar">
-    <w:name w:val="Texto independiente Car"/>
-    <w:basedOn w:val="Fuentedeprrafopredeter"/>
-    <w:link w:val="Textoindependiente"/>
+  <w:style w:type="character" w:customStyle="1" w:styleId="BodyTextChar">
+    <w:name w:val="Body Text Char"/>
+    <w:basedOn w:val="DefaultParagraphFont"/>
+    <w:link w:val="BodyText"/>
     <w:rsid w:val="00941084"/>
     <w:rPr>
       <w:rFonts w:ascii="Times New Roman" w:eastAsia="Times New Roman" w:hAnsi="Times New Roman" w:cs="Times New Roman"/>

</xml_diff>